<commit_message>
Ripresa lavori, aggiunte tabelle Tecnici clienti clitta...
</commit_message>
<xml_diff>
--- a/@Docs/ScreenShots.docx
+++ b/@Docs/ScreenShots.docx
@@ -60,10 +60,10 @@
         </w:rPr>
         <w:lastRenderedPageBreak/>
         <w:drawing>
-          <wp:inline distT="0" distB="0" distL="0" distR="0" wp14:anchorId="4EF905A4" wp14:editId="4C132DCB">
-            <wp:extent cx="5943600" cy="5351145"/>
-            <wp:effectExtent l="0" t="0" r="0" b="1905"/>
-            <wp:docPr id="2" name="Immagine 2"/>
+          <wp:inline distT="0" distB="0" distL="0" distR="0" wp14:anchorId="0663FF13" wp14:editId="2F4F4A77">
+            <wp:extent cx="5943600" cy="5163820"/>
+            <wp:effectExtent l="0" t="0" r="0" b="0"/>
+            <wp:docPr id="7" name="Immagine 7"/>
             <wp:cNvGraphicFramePr>
               <a:graphicFrameLocks xmlns:a="http://schemas.openxmlformats.org/drawingml/2006/main" noChangeAspect="1"/>
             </wp:cNvGraphicFramePr>
@@ -83,7 +83,7 @@
                   <pic:spPr>
                     <a:xfrm>
                       <a:off x="0" y="0"/>
-                      <a:ext cx="5943600" cy="5351145"/>
+                      <a:ext cx="5943600" cy="5163820"/>
                     </a:xfrm>
                     <a:prstGeom prst="rect">
                       <a:avLst/>
@@ -95,6 +95,8 @@
           </wp:inline>
         </w:drawing>
       </w:r>
+      <w:bookmarkStart w:id="0" w:name="_GoBack"/>
+      <w:bookmarkEnd w:id="0"/>
     </w:p>
     <w:p>
       <w:r>
@@ -103,10 +105,10 @@
         </w:rPr>
         <w:lastRenderedPageBreak/>
         <w:drawing>
-          <wp:inline distT="0" distB="0" distL="0" distR="0" wp14:anchorId="1310861E" wp14:editId="6FCE273E">
-            <wp:extent cx="5943600" cy="5351145"/>
-            <wp:effectExtent l="0" t="0" r="0" b="1905"/>
-            <wp:docPr id="3" name="Immagine 3"/>
+          <wp:inline distT="0" distB="0" distL="0" distR="0" wp14:anchorId="499CF35F" wp14:editId="46663EF0">
+            <wp:extent cx="5943600" cy="5163820"/>
+            <wp:effectExtent l="0" t="0" r="0" b="0"/>
+            <wp:docPr id="6" name="Immagine 6"/>
             <wp:cNvGraphicFramePr>
               <a:graphicFrameLocks xmlns:a="http://schemas.openxmlformats.org/drawingml/2006/main" noChangeAspect="1"/>
             </wp:cNvGraphicFramePr>
@@ -126,7 +128,7 @@
                   <pic:spPr>
                     <a:xfrm>
                       <a:off x="0" y="0"/>
-                      <a:ext cx="5943600" cy="5351145"/>
+                      <a:ext cx="5943600" cy="5163820"/>
                     </a:xfrm>
                     <a:prstGeom prst="rect">
                       <a:avLst/>
@@ -227,10 +229,7 @@
       </w:r>
     </w:p>
     <w:p/>
-    <w:p>
-      <w:bookmarkStart w:id="0" w:name="_GoBack"/>
-      <w:bookmarkEnd w:id="0"/>
-    </w:p>
+    <w:p/>
     <w:p/>
     <w:p/>
     <w:p/>

</xml_diff>